<commit_message>
Correcion ejejercicio a correr
</commit_message>
<xml_diff>
--- a/aCorrer/Preparación de la prueba/Lote de prueba/Documentacion.docx
+++ b/aCorrer/Preparación de la prueba/Lote de prueba/Documentacion.docx
@@ -167,8 +167,6 @@
             </w:r>
           </w:p>
         </w:tc>
-        <w:bookmarkStart w:id="0" w:name="_GoBack"/>
-        <w:bookmarkEnd w:id="0"/>
       </w:tr>
     </w:tbl>
     <w:p/>
@@ -367,10 +365,7 @@
           </w:tcPr>
           <w:p>
             <w:r>
-              <w:t>5 2 0</w:t>
-            </w:r>
-            <w:r>
-              <w:t xml:space="preserve"> 4</w:t>
+              <w:t>5 2 0 4</w:t>
             </w:r>
           </w:p>
           <w:p>
@@ -380,10 +375,7 @@
           </w:p>
           <w:p>
             <w:r>
-              <w:t>21</w:t>
-            </w:r>
-            <w:r>
-              <w:t xml:space="preserve"> 52</w:t>
+              <w:t>21 52</w:t>
             </w:r>
           </w:p>
           <w:p>
@@ -775,10 +767,7 @@
         <w:t>06_</w:t>
       </w:r>
       <w:r>
-        <w:t>queDevuelvaPosicion</w:t>
-      </w:r>
-      <w:r>
-        <w:t>DeVector</w:t>
+        <w:t>queDevuelvaPosicionDeVector</w:t>
       </w:r>
     </w:p>
     <w:p>
@@ -834,10 +823,7 @@
           </w:tcPr>
           <w:p>
             <w:r>
-              <w:t>6</w:t>
-            </w:r>
-            <w:r>
-              <w:t xml:space="preserve"> 1 1 6</w:t>
+              <w:t>6 1 1 6</w:t>
             </w:r>
           </w:p>
           <w:p>
@@ -934,11 +920,219 @@
         </w:tc>
       </w:tr>
     </w:tbl>
+    <w:p/>
     <w:p>
       <w:r>
-        <w:br w:type="page"/>
+        <w:t>07</w:t>
+      </w:r>
+      <w:r>
+        <w:t>_</w:t>
+      </w:r>
+      <w:r>
+        <w:t>carrera</w:t>
       </w:r>
     </w:p>
+    <w:p>
+      <w:r>
+        <w:t>Descripción</w:t>
+      </w:r>
+      <w:r>
+        <w:t>: Caso enunciado</w:t>
+      </w:r>
+    </w:p>
+    <w:tbl>
+      <w:tblPr>
+        <w:tblStyle w:val="Tablaconcuadrcula"/>
+        <w:tblW w:w="0" w:type="auto"/>
+        <w:tblLook w:val="04A0" w:firstRow="1" w:lastRow="0" w:firstColumn="1" w:lastColumn="0" w:noHBand="0" w:noVBand="1"/>
+      </w:tblPr>
+      <w:tblGrid>
+        <w:gridCol w:w="4247"/>
+        <w:gridCol w:w="4247"/>
+      </w:tblGrid>
+      <w:tr>
+        <w:tc>
+          <w:tcPr>
+            <w:tcW w:w="4247" w:type="dxa"/>
+          </w:tcPr>
+          <w:p>
+            <w:pPr>
+              <w:jc w:val="center"/>
+            </w:pPr>
+            <w:r>
+              <w:t>ENTRADA</w:t>
+            </w:r>
+          </w:p>
+        </w:tc>
+        <w:tc>
+          <w:tcPr>
+            <w:tcW w:w="4247" w:type="dxa"/>
+          </w:tcPr>
+          <w:p>
+            <w:pPr>
+              <w:jc w:val="center"/>
+            </w:pPr>
+            <w:r>
+              <w:t>SALIDA</w:t>
+            </w:r>
+          </w:p>
+        </w:tc>
+      </w:tr>
+      <w:tr>
+        <w:tc>
+          <w:tcPr>
+            <w:tcW w:w="4247" w:type="dxa"/>
+          </w:tcPr>
+          <w:p>
+            <w:r>
+              <w:t>10 3 1 8</w:t>
+            </w:r>
+          </w:p>
+          <w:p>
+            <w:r>
+              <w:t>10 35</w:t>
+            </w:r>
+          </w:p>
+          <w:p>
+            <w:r>
+              <w:t>36 36</w:t>
+            </w:r>
+          </w:p>
+          <w:p>
+            <w:r>
+              <w:t>37 60</w:t>
+            </w:r>
+          </w:p>
+          <w:p>
+            <w:r>
+              <w:t>20 70</w:t>
+            </w:r>
+          </w:p>
+          <w:p>
+            <w:r>
+              <w:t>13 F</w:t>
+            </w:r>
+          </w:p>
+          <w:p>
+            <w:r>
+              <w:t>41 M</w:t>
+            </w:r>
+          </w:p>
+          <w:p>
+            <w:r>
+              <w:t>18 F</w:t>
+            </w:r>
+          </w:p>
+          <w:p>
+            <w:r>
+              <w:t>56 F</w:t>
+            </w:r>
+          </w:p>
+          <w:p>
+            <w:r>
+              <w:t>70 M</w:t>
+            </w:r>
+          </w:p>
+          <w:p>
+            <w:r>
+              <w:t>38 F</w:t>
+            </w:r>
+          </w:p>
+          <w:p>
+            <w:r>
+              <w:t>48 M</w:t>
+            </w:r>
+          </w:p>
+          <w:p>
+            <w:r>
+              <w:t>20 M</w:t>
+            </w:r>
+          </w:p>
+          <w:p>
+            <w:r>
+              <w:t>48 M</w:t>
+            </w:r>
+          </w:p>
+          <w:p>
+            <w:r>
+              <w:t>57 F</w:t>
+            </w:r>
+          </w:p>
+          <w:p>
+            <w:r>
+              <w:t>3</w:t>
+            </w:r>
+          </w:p>
+          <w:p>
+            <w:r>
+              <w:t>8</w:t>
+            </w:r>
+          </w:p>
+          <w:p>
+            <w:r>
+              <w:t>1</w:t>
+            </w:r>
+          </w:p>
+          <w:p>
+            <w:r>
+              <w:t>4</w:t>
+            </w:r>
+          </w:p>
+          <w:p>
+            <w:r>
+              <w:t>5</w:t>
+            </w:r>
+          </w:p>
+          <w:p>
+            <w:r>
+              <w:t>10</w:t>
+            </w:r>
+          </w:p>
+          <w:p>
+            <w:r>
+              <w:t>9</w:t>
+            </w:r>
+          </w:p>
+          <w:p>
+            <w:r>
+              <w:t>2</w:t>
+            </w:r>
+          </w:p>
+        </w:tc>
+        <w:tc>
+          <w:tcPr>
+            <w:tcW w:w="4247" w:type="dxa"/>
+          </w:tcPr>
+          <w:p>
+            <w:r>
+              <w:t>1 3 1 0</w:t>
+            </w:r>
+          </w:p>
+          <w:p>
+            <w:r>
+              <w:t>2 0 0 0</w:t>
+            </w:r>
+          </w:p>
+          <w:p>
+            <w:r>
+              <w:t>3 4 10 0</w:t>
+            </w:r>
+          </w:p>
+          <w:p>
+            <w:pPr>
+              <w:rPr>
+                <w:u w:val="single"/>
+              </w:rPr>
+            </w:pPr>
+            <w:r>
+              <w:t>1 8 5 9</w:t>
+            </w:r>
+            <w:bookmarkStart w:id="0" w:name="_GoBack"/>
+            <w:bookmarkEnd w:id="0"/>
+          </w:p>
+        </w:tc>
+      </w:tr>
+    </w:tbl>
     <w:p/>
     <w:sectPr>
       <w:pgSz w:w="11906" w:h="16838"/>

</xml_diff>